<commit_message>
methodology klaar voor revieuw
</commit_message>
<xml_diff>
--- a/LaTeX/img/aanvaagCatalogus.docx
+++ b/LaTeX/img/aanvaagCatalogus.docx
@@ -8,8 +8,36 @@
           <w:strike/>
         </w:rPr>
       </w:pPr>
+    </w:p>
+    <w:p>
+      <w:pPr>
+        <w:rPr>
+          <w:strike/>
+        </w:rPr>
+      </w:pPr>
+    </w:p>
+    <w:p>
+      <w:pPr>
+        <w:rPr>
+          <w:strike/>
+        </w:rPr>
+      </w:pPr>
       <w:bookmarkStart w:id="0" w:name="_GoBack"/>
       <w:bookmarkEnd w:id="0"/>
+    </w:p>
+    <w:p>
+      <w:pPr>
+        <w:rPr>
+          <w:strike/>
+        </w:rPr>
+      </w:pPr>
+    </w:p>
+    <w:p>
+      <w:pPr>
+        <w:rPr>
+          <w:strike/>
+        </w:rPr>
+      </w:pPr>
       <w:r>
         <w:rPr>
           <w:noProof/>
@@ -18,7 +46,348 @@
         <mc:AlternateContent>
           <mc:Choice Requires="wps">
             <w:drawing>
-              <wp:anchor distT="0" distB="0" distL="114300" distR="114300" simplePos="0" relativeHeight="251677696" behindDoc="0" locked="0" layoutInCell="1" allowOverlap="1" wp14:anchorId="45426631" wp14:editId="1F5740B1">
+              <wp:anchor distT="0" distB="0" distL="114300" distR="114300" simplePos="0" relativeHeight="251681792" behindDoc="0" locked="0" layoutInCell="1" allowOverlap="1" wp14:anchorId="3FD5C3D4" wp14:editId="3570F528">
+                <wp:simplePos x="0" y="0"/>
+                <wp:positionH relativeFrom="column">
+                  <wp:posOffset>408940</wp:posOffset>
+                </wp:positionH>
+                <wp:positionV relativeFrom="paragraph">
+                  <wp:posOffset>702945</wp:posOffset>
+                </wp:positionV>
+                <wp:extent cx="1600200" cy="0"/>
+                <wp:effectExtent l="25400" t="76200" r="0" b="101600"/>
+                <wp:wrapNone/>
+                <wp:docPr id="11" name="Rechte verbindingslijn met pijl 11"/>
+                <wp:cNvGraphicFramePr/>
+                <a:graphic xmlns:a="http://schemas.openxmlformats.org/drawingml/2006/main">
+                  <a:graphicData uri="http://schemas.microsoft.com/office/word/2010/wordprocessingShape">
+                    <wps:wsp>
+                      <wps:cNvCnPr/>
+                      <wps:spPr>
+                        <a:xfrm flipH="1">
+                          <a:off x="0" y="0"/>
+                          <a:ext cx="1600200" cy="0"/>
+                        </a:xfrm>
+                        <a:prstGeom prst="straightConnector1">
+                          <a:avLst/>
+                        </a:prstGeom>
+                        <a:ln>
+                          <a:tailEnd type="triangle"/>
+                        </a:ln>
+                      </wps:spPr>
+                      <wps:style>
+                        <a:lnRef idx="1">
+                          <a:schemeClr val="accent1"/>
+                        </a:lnRef>
+                        <a:fillRef idx="0">
+                          <a:schemeClr val="accent1"/>
+                        </a:fillRef>
+                        <a:effectRef idx="0">
+                          <a:schemeClr val="accent1"/>
+                        </a:effectRef>
+                        <a:fontRef idx="minor">
+                          <a:schemeClr val="tx1"/>
+                        </a:fontRef>
+                      </wps:style>
+                      <wps:bodyPr/>
+                    </wps:wsp>
+                  </a:graphicData>
+                </a:graphic>
+              </wp:anchor>
+            </w:drawing>
+          </mc:Choice>
+          <mc:Fallback>
+            <w:pict>
+              <v:shapetype w14:anchorId="3BA84762" id="_x0000_t32" coordsize="21600,21600" o:spt="32" o:oned="t" path="m0,0l21600,21600e" filled="f">
+                <v:path arrowok="t" fillok="f" o:connecttype="none"/>
+                <o:lock v:ext="edit" shapetype="t"/>
+              </v:shapetype>
+              <v:shape id="Rechte verbindingslijn met pijl 11" o:spid="_x0000_s1026" type="#_x0000_t32" style="position:absolute;margin-left:32.2pt;margin-top:55.35pt;width:126pt;height:0;flip:x;z-index:251681792;visibility:visible;mso-wrap-style:square;mso-wrap-distance-left:9pt;mso-wrap-distance-top:0;mso-wrap-distance-right:9pt;mso-wrap-distance-bottom:0;mso-position-horizontal:absolute;mso-position-horizontal-relative:text;mso-position-vertical:absolute;mso-position-vertical-relative:text" o:gfxdata="UEsDBBQABgAIAAAAIQDkmcPA+wAAAOEBAAATAAAAW0NvbnRlbnRfVHlwZXNdLnhtbJSRQU7DMBBF&#10;90jcwfIWJQ5dIISSdEHaJSBUDjCyJ4nVZGx53NDeHictG4SKWNrj9//TuFwfx0FMGNg6quR9XkiB&#10;pJ2x1FXyY7fNHqXgCGRgcISVPCHLdX17U+5OHlkkmriSfYz+SSnWPY7AufNIadK6MEJMx9ApD3oP&#10;HapVUTwo7SgixSzOGbIuG2zhMESxOabrs0nCpXg+v5urKgneD1ZDTKJqnqpfuYADXwEnMj/ssotZ&#10;nsglnHvr+e7S8JpWE6xB8QYhvsCYPJQJrHDlGqfz65Zz2ciZa1urMW8Cbxbqr2zjPing9N/wJmHv&#10;OH2nq+WD6i8AAAD//wMAUEsDBBQABgAIAAAAIQAjsmrh1wAAAJQBAAALAAAAX3JlbHMvLnJlbHOk&#10;kMFqwzAMhu+DvYPRfXGawxijTi+j0GvpHsDYimMaW0Yy2fr28w6DZfS2o36h7xP//vCZFrUiS6Rs&#10;YNf1oDA78jEHA++X49MLKKk2e7tQRgM3FDiMjw/7My62tiOZYxHVKFkMzLWWV63FzZisdFQwt81E&#10;nGxtIwddrLvagHro+2fNvxkwbpjq5A3wye9AXW6lmf+wU3RMQlPtHCVN0xTdPaoObMsc3ZFtwjdy&#10;jWY5YDXgWTQO1LKu/Qj6vn74p97TRz7jutV+h4zrj1dvuhy/AAAA//8DAFBLAwQUAAYACAAAACEA&#10;PR+e0eMBAAATBAAADgAAAGRycy9lMm9Eb2MueG1srFPLjhMxELwj8Q+W72Qme1ihKJM9ZHkcEEQL&#10;fIDjaWe88kvtJpP8PW1PMqAFCbHaS8uPrnJXdXt9d/JOHAGzjaGTy0UrBQQdexsOnfz+7f2bt1Jk&#10;UqFXLgbo5BmyvNu8frUe0wpu4hBdDyiYJOTVmDo5EKVV02Q9gFd5ERMEvjQRvSLe4qHpUY3M7l1z&#10;07a3zRixTxg15Myn99Ol3FR+Y0DTF2MykHCd5NqoRqxxX2KzWavVAVUarL6UoZ5RhVc28KMz1b0i&#10;JX6g/YPKW40xR0MLHX0TjbEaqgZWs2yfqPk6qARVC5uT02xTfjla/fm4Q2F77t1SiqA89+gB9EBQ&#10;urq3oXQyO/sYhGcXk310gjPZtjHlFaO3YYeXXU47LB6cDHphnE0fmbW6wjrFqZp+nk2HEwnNh8vb&#10;tuVOSqGvd81EUagSZvoA0Yuy6GQmVPYw0DaGwK2NONGr46dMXAQDr4ACdqFEUta9C72gc2JthFaF&#10;g4OigNNLSlOUTLXXFZ0dTPAHMGxNqbGqqEMJW4fiqHiclNYQqHpRmTi7wIx1bga2/wZe8gsU6sD+&#10;D3hG1JdjoBnsbYj4t9fpdC3ZTPlXBybdxYJ97M+1q9Uanrzq1eWXlNH+fV/hv/7y5icAAAD//wMA&#10;UEsDBBQABgAIAAAAIQBew75Q3wAAAAoBAAAPAAAAZHJzL2Rvd25yZXYueG1sTI9NT8MwDIbvSPyH&#10;yJO4sbQwdVtpOvGxHthhEgMhjmnjtYXGqZpsK/9+RkKCo18/evw6W422E0ccfOtIQTyNQCBVzrRU&#10;K3h7La4XIHzQZHTnCBV8o4dVfnmR6dS4E73gcRdqwRLyqVbQhNCnUvqqQav91PVIvNu7werA41BL&#10;M+gTy20nb6IokVa3xBca3eNjg9XX7mDZ8lw8LNef24/F5mlj38vC1uulVepqMt7fgQg4hj8Yfupz&#10;dci5U+kOZLzoFCSzGZOcx9EcBAO3ccJJ+ZvIPJP/X8jPAAAA//8DAFBLAQItABQABgAIAAAAIQDk&#10;mcPA+wAAAOEBAAATAAAAAAAAAAAAAAAAAAAAAABbQ29udGVudF9UeXBlc10ueG1sUEsBAi0AFAAG&#10;AAgAAAAhACOyauHXAAAAlAEAAAsAAAAAAAAAAAAAAAAALAEAAF9yZWxzLy5yZWxzUEsBAi0AFAAG&#10;AAgAAAAhAD0fntHjAQAAEwQAAA4AAAAAAAAAAAAAAAAALAIAAGRycy9lMm9Eb2MueG1sUEsBAi0A&#10;FAAGAAgAAAAhAF7DvlDfAAAACgEAAA8AAAAAAAAAAAAAAAAAOwQAAGRycy9kb3ducmV2LnhtbFBL&#10;BQYAAAAABAAEAPMAAABHBQAAAAA=&#10;" strokecolor="#4472c4 [3204]" strokeweight=".5pt">
+                <v:stroke endarrow="block" joinstyle="miter"/>
+              </v:shape>
+            </w:pict>
+          </mc:Fallback>
+        </mc:AlternateContent>
+      </w:r>
+      <w:r>
+        <w:rPr>
+          <w:noProof/>
+          <w:lang w:eastAsia="nl-NL"/>
+        </w:rPr>
+        <mc:AlternateContent>
+          <mc:Choice Requires="wps">
+            <w:drawing>
+              <wp:anchor distT="0" distB="0" distL="114300" distR="114300" simplePos="0" relativeHeight="251680768" behindDoc="0" locked="0" layoutInCell="1" allowOverlap="1" wp14:anchorId="7928763B" wp14:editId="524201C1">
+                <wp:simplePos x="0" y="0"/>
+                <wp:positionH relativeFrom="column">
+                  <wp:posOffset>408940</wp:posOffset>
+                </wp:positionH>
+                <wp:positionV relativeFrom="paragraph">
+                  <wp:posOffset>1845945</wp:posOffset>
+                </wp:positionV>
+                <wp:extent cx="1600200" cy="0"/>
+                <wp:effectExtent l="0" t="76200" r="50800" b="101600"/>
+                <wp:wrapNone/>
+                <wp:docPr id="7" name="Rechte verbindingslijn met pijl 7"/>
+                <wp:cNvGraphicFramePr/>
+                <a:graphic xmlns:a="http://schemas.openxmlformats.org/drawingml/2006/main">
+                  <a:graphicData uri="http://schemas.microsoft.com/office/word/2010/wordprocessingShape">
+                    <wps:wsp>
+                      <wps:cNvCnPr/>
+                      <wps:spPr>
+                        <a:xfrm>
+                          <a:off x="0" y="0"/>
+                          <a:ext cx="1600200" cy="0"/>
+                        </a:xfrm>
+                        <a:prstGeom prst="straightConnector1">
+                          <a:avLst/>
+                        </a:prstGeom>
+                        <a:ln>
+                          <a:tailEnd type="triangle"/>
+                        </a:ln>
+                      </wps:spPr>
+                      <wps:style>
+                        <a:lnRef idx="1">
+                          <a:schemeClr val="accent1"/>
+                        </a:lnRef>
+                        <a:fillRef idx="0">
+                          <a:schemeClr val="accent1"/>
+                        </a:fillRef>
+                        <a:effectRef idx="0">
+                          <a:schemeClr val="accent1"/>
+                        </a:effectRef>
+                        <a:fontRef idx="minor">
+                          <a:schemeClr val="tx1"/>
+                        </a:fontRef>
+                      </wps:style>
+                      <wps:bodyPr/>
+                    </wps:wsp>
+                  </a:graphicData>
+                </a:graphic>
+              </wp:anchor>
+            </w:drawing>
+          </mc:Choice>
+          <mc:Fallback>
+            <w:pict>
+              <v:shape w14:anchorId="17DE880B" id="Rechte verbindingslijn met pijl 7" o:spid="_x0000_s1026" type="#_x0000_t32" style="position:absolute;margin-left:32.2pt;margin-top:145.35pt;width:126pt;height:0;z-index:251680768;visibility:visible;mso-wrap-style:square;mso-wrap-distance-left:9pt;mso-wrap-distance-top:0;mso-wrap-distance-right:9pt;mso-wrap-distance-bottom:0;mso-position-horizontal:absolute;mso-position-horizontal-relative:text;mso-position-vertical:absolute;mso-position-vertical-relative:text" o:gfxdata="UEsDBBQABgAIAAAAIQDkmcPA+wAAAOEBAAATAAAAW0NvbnRlbnRfVHlwZXNdLnhtbJSRQU7DMBBF&#10;90jcwfIWJQ5dIISSdEHaJSBUDjCyJ4nVZGx53NDeHictG4SKWNrj9//TuFwfx0FMGNg6quR9XkiB&#10;pJ2x1FXyY7fNHqXgCGRgcISVPCHLdX17U+5OHlkkmriSfYz+SSnWPY7AufNIadK6MEJMx9ApD3oP&#10;HapVUTwo7SgixSzOGbIuG2zhMESxOabrs0nCpXg+v5urKgneD1ZDTKJqnqpfuYADXwEnMj/ssotZ&#10;nsglnHvr+e7S8JpWE6xB8QYhvsCYPJQJrHDlGqfz65Zz2ciZa1urMW8Cbxbqr2zjPing9N/wJmHv&#10;OH2nq+WD6i8AAAD//wMAUEsDBBQABgAIAAAAIQAjsmrh1wAAAJQBAAALAAAAX3JlbHMvLnJlbHOk&#10;kMFqwzAMhu+DvYPRfXGawxijTi+j0GvpHsDYimMaW0Yy2fr28w6DZfS2o36h7xP//vCZFrUiS6Rs&#10;YNf1oDA78jEHA++X49MLKKk2e7tQRgM3FDiMjw/7My62tiOZYxHVKFkMzLWWV63FzZisdFQwt81E&#10;nGxtIwddrLvagHro+2fNvxkwbpjq5A3wye9AXW6lmf+wU3RMQlPtHCVN0xTdPaoObMsc3ZFtwjdy&#10;jWY5YDXgWTQO1LKu/Qj6vn74p97TRz7jutV+h4zrj1dvuhy/AAAA//8DAFBLAwQUAAYACAAAACEA&#10;Dvc0UtoBAAAHBAAADgAAAGRycy9lMm9Eb2MueG1srFNNjxMxDL0j8R+i3OlM97CLRp3uoQtcEFQL&#10;/IA043Syypcc007/PU7azqIFCYG4OF9+9vOzs7qfvBMHwGxj6OVy0UoBQcfBhn0vv319/+atFJlU&#10;GJSLAXp5gizv169frY6pg5s4RjcACg4ScndMvRyJUtc0WY/gVV7EBIEfTUSviI+4bwZUR47uXXPT&#10;trfNMeKQMGrImW8fzo9yXeMbA5o+G5OBhOslc6Nqsdpdsc16pbo9qjRafaGh/oGFVzZw0jnUgyIl&#10;vqP9JZS3GmOOhhY6+iYaYzXUGriaZfuimi+jSlBrYXFymmXK/y+s/nTYorBDL++kCMpzix5BjwSl&#10;qTsbSiOzs09BeBYx2Scn7opox5Q7xm7CFi+nnLZYFJgM+rJybWKqQp9moWEioflyedu23D0p9PWt&#10;eQYmzPQBohdl08tMqOx+pE0MgdsZcVmFVoePmTg1A6+AktWFYklZ9y4Mgk6JCyK0KuwdFN7sXlya&#10;wv/MuO7o5OAMfwTDchSONU0dRNg4FAfFI6S0hkDLORJ7F5ixzs3A9s/Ai3+BQh3SvwHPiJo5BprB&#10;3oaIv8tO05WyOftfFTjXXSTYxeFUe1ml4WmrWl1+Rhnnn88V/vx/1z8AAAD//wMAUEsDBBQABgAI&#10;AAAAIQDb3ck53QAAAAoBAAAPAAAAZHJzL2Rvd25yZXYueG1sTI/BTsMwDIbvSLxDZCRuLF2ZCitN&#10;J4TEjiAGB7hljZdUa5yqydrC02MkJDj696ffn6vN7Dsx4hDbQAqWiwwEUhNMS1bB2+vj1S2ImDQZ&#10;3QVCBZ8YYVOfn1W6NGGiFxx3yQouoVhqBS6lvpQyNg69jovQI/HuEAavE4+DlWbQE5f7TuZZVkiv&#10;W+ILTvf44LA57k5ewbN9H31O21Ye1h9fW/tkjm5KSl1ezPd3IBLO6Q+GH31Wh5qd9uFEJopOQbFa&#10;MakgX2c3IBi4Xhac7H8TWVfy/wv1NwAAAP//AwBQSwECLQAUAAYACAAAACEA5JnDwPsAAADhAQAA&#10;EwAAAAAAAAAAAAAAAAAAAAAAW0NvbnRlbnRfVHlwZXNdLnhtbFBLAQItABQABgAIAAAAIQAjsmrh&#10;1wAAAJQBAAALAAAAAAAAAAAAAAAAACwBAABfcmVscy8ucmVsc1BLAQItABQABgAIAAAAIQAO9zRS&#10;2gEAAAcEAAAOAAAAAAAAAAAAAAAAACwCAABkcnMvZTJvRG9jLnhtbFBLAQItABQABgAIAAAAIQDb&#10;3ck53QAAAAoBAAAPAAAAAAAAAAAAAAAAADIEAABkcnMvZG93bnJldi54bWxQSwUGAAAAAAQABADz&#10;AAAAPAUAAAAA&#10;" strokecolor="#4472c4 [3204]" strokeweight=".5pt">
+                <v:stroke endarrow="block" joinstyle="miter"/>
+              </v:shape>
+            </w:pict>
+          </mc:Fallback>
+        </mc:AlternateContent>
+      </w:r>
+      <w:r>
+        <w:rPr>
+          <w:noProof/>
+          <w:lang w:eastAsia="nl-NL"/>
+        </w:rPr>
+        <mc:AlternateContent>
+          <mc:Choice Requires="wps">
+            <w:drawing>
+              <wp:anchor distT="0" distB="0" distL="114300" distR="114300" simplePos="0" relativeHeight="251679744" behindDoc="0" locked="0" layoutInCell="1" allowOverlap="1" wp14:anchorId="117FFD2A" wp14:editId="26A2961E">
+                <wp:simplePos x="0" y="0"/>
+                <wp:positionH relativeFrom="column">
+                  <wp:posOffset>2005330</wp:posOffset>
+                </wp:positionH>
+                <wp:positionV relativeFrom="paragraph">
+                  <wp:posOffset>475615</wp:posOffset>
+                </wp:positionV>
+                <wp:extent cx="800735" cy="1483995"/>
+                <wp:effectExtent l="0" t="0" r="37465" b="14605"/>
+                <wp:wrapThrough wrapText="bothSides">
+                  <wp:wrapPolygon edited="0">
+                    <wp:start x="0" y="0"/>
+                    <wp:lineTo x="0" y="21443"/>
+                    <wp:lineTo x="21925" y="21443"/>
+                    <wp:lineTo x="21925" y="0"/>
+                    <wp:lineTo x="0" y="0"/>
+                  </wp:wrapPolygon>
+                </wp:wrapThrough>
+                <wp:docPr id="4" name="Rechthoek 4"/>
+                <wp:cNvGraphicFramePr/>
+                <a:graphic xmlns:a="http://schemas.openxmlformats.org/drawingml/2006/main">
+                  <a:graphicData uri="http://schemas.microsoft.com/office/word/2010/wordprocessingShape">
+                    <wps:wsp>
+                      <wps:cNvSpPr/>
+                      <wps:spPr>
+                        <a:xfrm>
+                          <a:off x="0" y="0"/>
+                          <a:ext cx="800735" cy="1483995"/>
+                        </a:xfrm>
+                        <a:prstGeom prst="rect">
+                          <a:avLst/>
+                        </a:prstGeom>
+                      </wps:spPr>
+                      <wps:style>
+                        <a:lnRef idx="3">
+                          <a:schemeClr val="lt1"/>
+                        </a:lnRef>
+                        <a:fillRef idx="1">
+                          <a:schemeClr val="accent5"/>
+                        </a:fillRef>
+                        <a:effectRef idx="1">
+                          <a:schemeClr val="accent5"/>
+                        </a:effectRef>
+                        <a:fontRef idx="minor">
+                          <a:schemeClr val="lt1"/>
+                        </a:fontRef>
+                      </wps:style>
+                      <wps:txbx>
+                        <w:txbxContent>
+                          <w:p>
+                            <w:pPr>
+                              <w:jc w:val="center"/>
+                              <w:rPr>
+                                <w:lang w:val="nl-BE"/>
+                              </w:rPr>
+                            </w:pPr>
+                            <w:r>
+                              <w:rPr>
+                                <w:lang w:val="nl-BE"/>
+                              </w:rPr>
+                              <w:t>Puppet agent</w:t>
+                            </w:r>
+                          </w:p>
+                        </w:txbxContent>
+                      </wps:txbx>
+                      <wps:bodyPr rot="0" spcFirstLastPara="0" vertOverflow="overflow" horzOverflow="overflow" vert="horz" wrap="square" lIns="91440" tIns="45720" rIns="91440" bIns="45720" numCol="1" spcCol="0" rtlCol="0" fromWordArt="0" anchor="ctr" anchorCtr="0" forceAA="0" compatLnSpc="1">
+                        <a:prstTxWarp prst="textNoShape">
+                          <a:avLst/>
+                        </a:prstTxWarp>
+                        <a:noAutofit/>
+                      </wps:bodyPr>
+                    </wps:wsp>
+                  </a:graphicData>
+                </a:graphic>
+                <wp14:sizeRelH relativeFrom="margin">
+                  <wp14:pctWidth>0</wp14:pctWidth>
+                </wp14:sizeRelH>
+                <wp14:sizeRelV relativeFrom="margin">
+                  <wp14:pctHeight>0</wp14:pctHeight>
+                </wp14:sizeRelV>
+              </wp:anchor>
+            </w:drawing>
+          </mc:Choice>
+          <mc:Fallback>
+            <w:pict>
+              <v:rect w14:anchorId="117FFD2A" id="Rechthoek 4" o:spid="_x0000_s1026" style="position:absolute;margin-left:157.9pt;margin-top:37.45pt;width:63.05pt;height:116.85pt;z-index:251679744;visibility:visible;mso-wrap-style:square;mso-width-percent:0;mso-height-percent:0;mso-wrap-distance-left:9pt;mso-wrap-distance-top:0;mso-wrap-distance-right:9pt;mso-wrap-distance-bottom:0;mso-position-horizontal:absolute;mso-position-horizontal-relative:text;mso-position-vertical:absolute;mso-position-vertical-relative:text;mso-width-percent:0;mso-height-percent:0;mso-width-relative:margin;mso-height-relative:margin;v-text-anchor:middle" o:gfxdata="UEsDBBQABgAIAAAAIQDkmcPA+wAAAOEBAAATAAAAW0NvbnRlbnRfVHlwZXNdLnhtbJSRQU7DMBBF&#10;90jcwfIWJQ5dIISSdEHaJSBUDjCyJ4nVZGx53NDeHictG4SKWNrj9//TuFwfx0FMGNg6quR9XkiB&#10;pJ2x1FXyY7fNHqXgCGRgcISVPCHLdX17U+5OHlkkmriSfYz+SSnWPY7AufNIadK6MEJMx9ApD3oP&#10;HapVUTwo7SgixSzOGbIuG2zhMESxOabrs0nCpXg+v5urKgneD1ZDTKJqnqpfuYADXwEnMj/ssotZ&#10;nsglnHvr+e7S8JpWE6xB8QYhvsCYPJQJrHDlGqfz65Zz2ciZa1urMW8Cbxbqr2zjPing9N/wJmHv&#10;OH2nq+WD6i8AAAD//wMAUEsDBBQABgAIAAAAIQAjsmrh1wAAAJQBAAALAAAAX3JlbHMvLnJlbHOk&#10;kMFqwzAMhu+DvYPRfXGawxijTi+j0GvpHsDYimMaW0Yy2fr28w6DZfS2o36h7xP//vCZFrUiS6Rs&#10;YNf1oDA78jEHA++X49MLKKk2e7tQRgM3FDiMjw/7My62tiOZYxHVKFkMzLWWV63FzZisdFQwt81E&#10;nGxtIwddrLvagHro+2fNvxkwbpjq5A3wye9AXW6lmf+wU3RMQlPtHCVN0xTdPaoObMsc3ZFtwjdy&#10;jWY5YDXgWTQO1LKu/Qj6vn74p97TRz7jutV+h4zrj1dvuhy/AAAA//8DAFBLAwQUAAYACAAAACEA&#10;DFtVVGUCAAAdBQAADgAAAGRycy9lMm9Eb2MueG1srFTdT9swEH+ftP/B8vtIA2VARYoqENMkBBUf&#10;4tl1bBLN9nlnt0n31+/spAUxXjbtxfHlvn/3O59f9NawjcLQgqt4eTDhTDkJdeteKv70eP3llLMQ&#10;hauFAacqvlWBX8w/fzrv/EwdQgOmVsgoiAuzzle8idHPiiLIRlkRDsArR0oNaEUkEV+KGkVH0a0p&#10;DieTr0UHWHsEqUKgv1eDks9zfK2VjHdaBxWZqTjVFvOJ+Vyls5ifi9kLCt+0cixD/EMVVrSOku5D&#10;XYko2BrbP0LZViIE0PFAgi1A61aq3AN1U07edfPQCK9yLwRO8HuYwv8LK283S2RtXfEpZ05YGtG9&#10;kk1sQP1g0wRP58OMrB78Ekcp0DX12mu06UtdsD5Dut1DqvrIJP08nUxOjo45k6Qqp6dHZ2fHKWjx&#10;6u0xxG8KLEuXiiONLCMpNjchDqY7E/JL1Qz58y1ujUolGHevNLVBGY+ydyaQujTINoJGb2I5ps2W&#10;yUW3xuydyo+chJTKxV29o31yVZlYf+O898iZwcW9s20d4EfZX0vWg/2u+6Hn1H7sV/04kxXUWxok&#10;wsDw4OV1S3jeiBCXAonSRH5a03hHhzbQVRzGG2cN4K+P/id7YhppOetoRSoefq4FKs7Md0ccPCun&#10;07RTWZgenxySgG81q7cat7aXQKMo6UHwMl+TfTS7q0awz7TNi5SVVMJJyl1xGXEnXMZhdek9kGqx&#10;yGa0R17EG/fgZQqeAE58eeyfBfqRVJHoeAu7dRKzd9wabJOng8U6gm4z8RLEA64j9LSDmbrje5GW&#10;/K2crV5ftflvAAAA//8DAFBLAwQUAAYACAAAACEApnoI5OIAAAAKAQAADwAAAGRycy9kb3ducmV2&#10;LnhtbEyPQUvDQBCF74L/YRnBi9hNNNYasylSFTwUoVUh3rbZMRuanQ3ZbRP/veNJb294j/e+KZaT&#10;68QRh9B6UpDOEhBItTctNQre354vFyBC1GR05wkVfGOAZXl6Uujc+JE2eNzGRnAJhVwrsDH2uZSh&#10;tuh0mPkeib0vPzgd+RwaaQY9crnr5FWSzKXTLfGC1T2uLNb77cEpWFeTfdm/Vh+b9VjFz8encXVh&#10;G6XOz6aHexARp/gXhl98RoeSmXb+QCaITsF1esPoUcFtdgeCA1mWstixkyzmIMtC/n+h/AEAAP//&#10;AwBQSwECLQAUAAYACAAAACEA5JnDwPsAAADhAQAAEwAAAAAAAAAAAAAAAAAAAAAAW0NvbnRlbnRf&#10;VHlwZXNdLnhtbFBLAQItABQABgAIAAAAIQAjsmrh1wAAAJQBAAALAAAAAAAAAAAAAAAAACwBAABf&#10;cmVscy8ucmVsc1BLAQItABQABgAIAAAAIQAMW1VUZQIAAB0FAAAOAAAAAAAAAAAAAAAAACwCAABk&#10;cnMvZTJvRG9jLnhtbFBLAQItABQABgAIAAAAIQCmegjk4gAAAAoBAAAPAAAAAAAAAAAAAAAAAL0E&#10;AABkcnMvZG93bnJldi54bWxQSwUGAAAAAAQABADzAAAAzAUAAAAA&#10;" fillcolor="#5b9bd5 [3208]" strokecolor="white [3201]" strokeweight="1.5pt">
+                <v:textbox>
+                  <w:txbxContent>
+                    <w:p>
+                      <w:pPr>
+                        <w:jc w:val="center"/>
+                        <w:rPr>
+                          <w:lang w:val="nl-BE"/>
+                        </w:rPr>
+                      </w:pPr>
+                      <w:r>
+                        <w:rPr>
+                          <w:lang w:val="nl-BE"/>
+                        </w:rPr>
+                        <w:t>Puppet agent</w:t>
+                      </w:r>
+                    </w:p>
+                  </w:txbxContent>
+                </v:textbox>
+                <w10:wrap type="through"/>
+              </v:rect>
+            </w:pict>
+          </mc:Fallback>
+        </mc:AlternateContent>
+      </w:r>
+      <w:r>
+        <w:rPr>
+          <w:strike/>
+          <w:noProof/>
+          <w:lang w:eastAsia="nl-NL"/>
+        </w:rPr>
+        <mc:AlternateContent>
+          <mc:Choice Requires="wps">
+            <w:drawing>
+              <wp:anchor distT="0" distB="0" distL="114300" distR="114300" simplePos="0" relativeHeight="251661312" behindDoc="0" locked="0" layoutInCell="1" allowOverlap="1" wp14:anchorId="077FBA6D" wp14:editId="01F6F87E">
+                <wp:simplePos x="0" y="0"/>
+                <wp:positionH relativeFrom="column">
+                  <wp:posOffset>1894205</wp:posOffset>
+                </wp:positionH>
+                <wp:positionV relativeFrom="paragraph">
+                  <wp:posOffset>19050</wp:posOffset>
+                </wp:positionV>
+                <wp:extent cx="1144905" cy="2402840"/>
+                <wp:effectExtent l="0" t="0" r="23495" b="35560"/>
+                <wp:wrapThrough wrapText="bothSides">
+                  <wp:wrapPolygon edited="0">
+                    <wp:start x="0" y="0"/>
+                    <wp:lineTo x="0" y="21691"/>
+                    <wp:lineTo x="21564" y="21691"/>
+                    <wp:lineTo x="21564" y="0"/>
+                    <wp:lineTo x="0" y="0"/>
+                  </wp:wrapPolygon>
+                </wp:wrapThrough>
+                <wp:docPr id="2" name="Rechthoek 2"/>
+                <wp:cNvGraphicFramePr/>
+                <a:graphic xmlns:a="http://schemas.openxmlformats.org/drawingml/2006/main">
+                  <a:graphicData uri="http://schemas.microsoft.com/office/word/2010/wordprocessingShape">
+                    <wps:wsp>
+                      <wps:cNvSpPr/>
+                      <wps:spPr>
+                        <a:xfrm>
+                          <a:off x="0" y="0"/>
+                          <a:ext cx="1144905" cy="2402840"/>
+                        </a:xfrm>
+                        <a:prstGeom prst="rect">
+                          <a:avLst/>
+                        </a:prstGeom>
+                      </wps:spPr>
+                      <wps:style>
+                        <a:lnRef idx="2">
+                          <a:schemeClr val="accent1"/>
+                        </a:lnRef>
+                        <a:fillRef idx="1">
+                          <a:schemeClr val="lt1"/>
+                        </a:fillRef>
+                        <a:effectRef idx="0">
+                          <a:schemeClr val="accent1"/>
+                        </a:effectRef>
+                        <a:fontRef idx="minor">
+                          <a:schemeClr val="dk1"/>
+                        </a:fontRef>
+                      </wps:style>
+                      <wps:bodyPr rot="0" spcFirstLastPara="0" vertOverflow="overflow" horzOverflow="overflow" vert="horz" wrap="square" lIns="91440" tIns="45720" rIns="91440" bIns="45720" numCol="1" spcCol="0" rtlCol="0" fromWordArt="0" anchor="ctr" anchorCtr="0" forceAA="0" compatLnSpc="1">
+                        <a:prstTxWarp prst="textNoShape">
+                          <a:avLst/>
+                        </a:prstTxWarp>
+                        <a:noAutofit/>
+                      </wps:bodyPr>
+                    </wps:wsp>
+                  </a:graphicData>
+                </a:graphic>
+                <wp14:sizeRelH relativeFrom="margin">
+                  <wp14:pctWidth>0</wp14:pctWidth>
+                </wp14:sizeRelH>
+                <wp14:sizeRelV relativeFrom="margin">
+                  <wp14:pctHeight>0</wp14:pctHeight>
+                </wp14:sizeRelV>
+              </wp:anchor>
+            </w:drawing>
+          </mc:Choice>
+          <mc:Fallback>
+            <w:pict>
+              <v:rect w14:anchorId="70172F84" id="Rechthoek 2" o:spid="_x0000_s1026" style="position:absolute;margin-left:149.15pt;margin-top:1.5pt;width:90.15pt;height:189.2pt;z-index:251661312;visibility:visible;mso-wrap-style:square;mso-width-percent:0;mso-height-percent:0;mso-wrap-distance-left:9pt;mso-wrap-distance-top:0;mso-wrap-distance-right:9pt;mso-wrap-distance-bottom:0;mso-position-horizontal:absolute;mso-position-horizontal-relative:text;mso-position-vertical:absolute;mso-position-vertical-relative:text;mso-width-percent:0;mso-height-percent:0;mso-width-relative:margin;mso-height-relative:margin;v-text-anchor:middle" o:gfxdata="UEsDBBQABgAIAAAAIQDkmcPA+wAAAOEBAAATAAAAW0NvbnRlbnRfVHlwZXNdLnhtbJSRQU7DMBBF&#10;90jcwfIWJQ5dIISSdEHaJSBUDjCyJ4nVZGx53NDeHictG4SKWNrj9//TuFwfx0FMGNg6quR9XkiB&#10;pJ2x1FXyY7fNHqXgCGRgcISVPCHLdX17U+5OHlkkmriSfYz+SSnWPY7AufNIadK6MEJMx9ApD3oP&#10;HapVUTwo7SgixSzOGbIuG2zhMESxOabrs0nCpXg+v5urKgneD1ZDTKJqnqpfuYADXwEnMj/ssotZ&#10;nsglnHvr+e7S8JpWE6xB8QYhvsCYPJQJrHDlGqfz65Zz2ciZa1urMW8Cbxbqr2zjPing9N/wJmHv&#10;OH2nq+WD6i8AAAD//wMAUEsDBBQABgAIAAAAIQAjsmrh1wAAAJQBAAALAAAAX3JlbHMvLnJlbHOk&#10;kMFqwzAMhu+DvYPRfXGawxijTi+j0GvpHsDYimMaW0Yy2fr28w6DZfS2o36h7xP//vCZFrUiS6Rs&#10;YNf1oDA78jEHA++X49MLKKk2e7tQRgM3FDiMjw/7My62tiOZYxHVKFkMzLWWV63FzZisdFQwt81E&#10;nGxtIwddrLvagHro+2fNvxkwbpjq5A3wye9AXW6lmf+wU3RMQlPtHCVN0xTdPaoObMsc3ZFtwjdy&#10;jWY5YDXgWTQO1LKu/Qj6vn74p97TRz7jutV+h4zrj1dvuhy/AAAA//8DAFBLAwQUAAYACAAAACEA&#10;l5bG0WMCAAATBQAADgAAAGRycy9lMm9Eb2MueG1srFRLT9wwEL5X6n+wfC95aGlhRRatQFSVECAW&#10;xNk4NolwPO7Yu9ntr+/YyQZK91T14sxk3p+/8dn5tjNso9C3YCteHOWcKSuhbu1LxR8frr6ccOaD&#10;sLUwYFXFd8rz88XnT2e9m6sSGjC1QkZJrJ/3ruJNCG6eZV42qhP+CJyyZNSAnQik4ktWo+gpe2ey&#10;Ms+/Zj1g7RCk8p7+Xg5Gvkj5tVYy3GrtVWCm4tRbSCem8zme2eJMzF9QuKaVYxviH7roRGup6JTq&#10;UgTB1tj+laprJYIHHY4kdBlo3UqVZqBpivzDNKtGOJVmIXC8m2Dy/y+tvNncIWvripecWdHRFd0r&#10;2YQG1CsrIzy983PyWrk7HDVPYpx1q7GLX5qCbROkuwlStQ1M0s+imM1O82POJNnKWV6ezBLo2Vu4&#10;Qx++K+hYFCqOdGcJSrG59oFKkuvehZTYztBAksLOqNiDsfdK0xxUskzRiUHqwiDbCLp7IaWyoYgD&#10;Ub7kHcN0a8wUWBwKNFPQ6BvDVGLWFJgfCvyz4hSRqoINU3DXWsBDCerXfbt68N9PP8wcx3+GekfX&#10;hzDw2jt51RKI18KHO4FEZKI8LWe4pUMb6CsOo8RZA/jr0P/oT/wiK2c9LUbF/c+1QMWZ+WGJead0&#10;o3GTkjI7/laSgu8tz+8tdt1dAOFf0DPgZBKjfzB7USN0T7TDy1iVTMJKql1xGXCvXIRhYekVkGq5&#10;TG60PU6Ea7tyMiaPqEaSPGyfBLqRSYFIeAP7JRLzD4QafGOkheU6gG4T295wHfGmzUukGV+JuNrv&#10;9eT19pYtfgMAAP//AwBQSwMEFAAGAAgAAAAhAKMCNsHeAAAACQEAAA8AAABkcnMvZG93bnJldi54&#10;bWxMj0FLxDAUhO+C/yE8wZubbrvUWJsuiyB4UHBX8Zxtnm21eSlNtu3+e58nPQ4zzHxTbhfXiwnH&#10;0HnSsF4lIJBqbztqNLy/Pd4oECEasqb3hBrOGGBbXV6UprB+pj1Oh9gILqFQGA1tjEMhZahbdCas&#10;/IDE3qcfnYksx0ba0cxc7nqZJkkunemIF1oz4EOL9ffh5DT4LznlzfPHLnsyKntZwqtLz7PW11fL&#10;7h5ExCX+heEXn9GhYqajP5ENoteQ3qmMoxoyvsT+5lblII6s1XoDsirl/wfVDwAAAP//AwBQSwEC&#10;LQAUAAYACAAAACEA5JnDwPsAAADhAQAAEwAAAAAAAAAAAAAAAAAAAAAAW0NvbnRlbnRfVHlwZXNd&#10;LnhtbFBLAQItABQABgAIAAAAIQAjsmrh1wAAAJQBAAALAAAAAAAAAAAAAAAAACwBAABfcmVscy8u&#10;cmVsc1BLAQItABQABgAIAAAAIQCXlsbRYwIAABMFAAAOAAAAAAAAAAAAAAAAACwCAABkcnMvZTJv&#10;RG9jLnhtbFBLAQItABQABgAIAAAAIQCjAjbB3gAAAAkBAAAPAAAAAAAAAAAAAAAAALsEAABkcnMv&#10;ZG93bnJldi54bWxQSwUGAAAAAAQABADzAAAAxgUAAAAA&#10;" fillcolor="white [3201]" strokecolor="#4472c4 [3204]" strokeweight="1pt">
+                <w10:wrap type="through"/>
+              </v:rect>
+            </w:pict>
+          </mc:Fallback>
+        </mc:AlternateContent>
+      </w:r>
+      <w:r>
+        <w:rPr>
+          <w:noProof/>
+          <w:lang w:eastAsia="nl-NL"/>
+        </w:rPr>
+        <mc:AlternateContent>
+          <mc:Choice Requires="wps">
+            <w:drawing>
+              <wp:anchor distT="0" distB="0" distL="114300" distR="114300" simplePos="0" relativeHeight="251677696" behindDoc="0" locked="0" layoutInCell="1" allowOverlap="1" wp14:anchorId="45426631" wp14:editId="3EE07D25">
                 <wp:simplePos x="0" y="0"/>
                 <wp:positionH relativeFrom="column">
                   <wp:posOffset>1894205</wp:posOffset>
@@ -75,7 +444,13 @@
                               <w:rPr>
                                 <w:lang w:val="nl-BE"/>
                               </w:rPr>
-                              <w:t>Puppetagent</w:t>
+                              <w:t>Puppet</w:t>
+                            </w:r>
+                            <w:r>
+                              <w:rPr>
+                                <w:lang w:val="nl-BE"/>
+                              </w:rPr>
+                              <w:t>client</w:t>
                             </w:r>
                           </w:p>
                         </w:txbxContent>
@@ -104,7 +479,7 @@
                 <v:stroke joinstyle="miter"/>
                 <v:path gradientshapeok="t" o:connecttype="rect"/>
               </v:shapetype>
-              <v:shape id="Tekstvak 17" o:spid="_x0000_s1026" type="#_x0000_t202" style="position:absolute;margin-left:149.15pt;margin-top:1.8pt;width:99.25pt;height:26.5pt;z-index:251677696;visibility:visible;mso-wrap-style:square;mso-width-percent:0;mso-height-percent:0;mso-wrap-distance-left:9pt;mso-wrap-distance-top:0;mso-wrap-distance-right:9pt;mso-wrap-distance-bottom:0;mso-position-horizontal:absolute;mso-position-horizontal-relative:text;mso-position-vertical:absolute;mso-position-vertical-relative:text;mso-width-percent:0;mso-height-percent:0;mso-width-relative:margin;mso-height-relative:margin;v-text-anchor:top" o:gfxdata="UEsDBBQABgAIAAAAIQDkmcPA+wAAAOEBAAATAAAAW0NvbnRlbnRfVHlwZXNdLnhtbJSRQU7DMBBF&#10;90jcwfIWJQ5dIISSdEHaJSBUDjCyJ4nVZGx53NDeHictG4SKWNrj9//TuFwfx0FMGNg6quR9XkiB&#10;pJ2x1FXyY7fNHqXgCGRgcISVPCHLdX17U+5OHlkkmriSfYz+SSnWPY7AufNIadK6MEJMx9ApD3oP&#10;HapVUTwo7SgixSzOGbIuG2zhMESxOabrs0nCpXg+v5urKgneD1ZDTKJqnqpfuYADXwEnMj/ssotZ&#10;nsglnHvr+e7S8JpWE6xB8QYhvsCYPJQJrHDlGqfz65Zz2ciZa1urMW8Cbxbqr2zjPing9N/wJmHv&#10;OH2nq+WD6i8AAAD//wMAUEsDBBQABgAIAAAAIQAjsmrh1wAAAJQBAAALAAAAX3JlbHMvLnJlbHOk&#10;kMFqwzAMhu+DvYPRfXGawxijTi+j0GvpHsDYimMaW0Yy2fr28w6DZfS2o36h7xP//vCZFrUiS6Rs&#10;YNf1oDA78jEHA++X49MLKKk2e7tQRgM3FDiMjw/7My62tiOZYxHVKFkMzLWWV63FzZisdFQwt81E&#10;nGxtIwddrLvagHro+2fNvxkwbpjq5A3wye9AXW6lmf+wU3RMQlPtHCVN0xTdPaoObMsc3ZFtwjdy&#10;jWY5YDXgWTQO1LKu/Qj6vn74p97TRz7jutV+h4zrj1dvuhy/AAAA//8DAFBLAwQUAAYACAAAACEA&#10;cfJiL3oCAABbBQAADgAAAGRycy9lMm9Eb2MueG1srFTBbtswDL0P2D8Iuq9O0qTdgjpF1qLDgKIt&#10;1gw9K7KUGJVETWJiZ18/SnbSrNulwy42RT5S5COpi8vWGrZVIdbgSj48GXCmnISqdquSf1/cfPjI&#10;WUThKmHAqZLvVOSXs/fvLho/VSNYg6lUYBTExWnjS75G9NOiiHKtrIgn4JUjo4ZgBdIxrIoqiIai&#10;W1OMBoOzooFQ+QBSxUja687IZzm+1krivdZRITMlp9wwf0P+LtO3mF2I6SoIv65ln4b4hyysqB1d&#10;egh1LVCwTaj/CGVrGSCCxhMJtgCta6lyDVTNcPCqmse18CrXQuREf6Ap/r+w8m77EFhdUe/OOXPC&#10;Uo8W6jniVjwzUhE/jY9Tgj16AmL7GVrC7vWRlKnsVgeb/lQQIzsxvTuwq1pkMjmNzgbj8wlnkmyn&#10;p2eTSaa/ePH2IeIXBZYloeSBupdJFdvbiJQJQfeQdJmDm9qY3EHjflMQsNOoPAK9dyqkSzhLuDMq&#10;eRn3TWmiIOedFHn41JUJbCtobISUymEuOccldEJpuvstjj0+uXZZvcX54JFvBocHZ1s7CJmlV2lX&#10;z/uUdYcn/o7qTiK2y7Zv8BKqHfU3QLch0cubmppwKyI+iEArQS2lNcd7+mgDTcmhlzhbQ/j5N33C&#10;06SSlbOGVqzk8cdGBMWZ+epohj8Nx+O0k/kwnpyP6BCOLctji9vYK6B2DOlB8TKLCY9mL+oA9ole&#10;g3m6lUzCSbq75LgXr7BbfHpNpJrPM4i20Au8dY9eptCJ3jRii/ZJBN/PIdIE38F+GcX01Th22OTp&#10;YL5B0HWe1URwx2pPPG1wHuH+tUlPxPE5o17exNkvAAAA//8DAFBLAwQUAAYACAAAACEAzfEqud0A&#10;AAAIAQAADwAAAGRycy9kb3ducmV2LnhtbEyPS0/DMBCE70j8B2uRuFGbPqwmjVMhEFcQ5SH15sbb&#10;JCJeR7HbhH/PcqLH0Yxmvim2k+/EGYfYBjJwP1MgkKrgWqoNfLw/361BxGTJ2S4QGvjBCNvy+qqw&#10;uQsjveF5l2rBJRRza6BJqc+ljFWD3sZZ6JHYO4bB28RyqKUb7MjlvpNzpbT0tiVeaGyPjw1W37uT&#10;N/D5ctx/LdVr/eRX/RgmJcln0pjbm+lhAyLhlP7D8IfP6FAy0yGcyEXRGZhn6wVHDSw0CPaXmeYr&#10;BwMrrUGWhbw8UP4CAAD//wMAUEsBAi0AFAAGAAgAAAAhAOSZw8D7AAAA4QEAABMAAAAAAAAAAAAA&#10;AAAAAAAAAFtDb250ZW50X1R5cGVzXS54bWxQSwECLQAUAAYACAAAACEAI7Jq4dcAAACUAQAACwAA&#10;AAAAAAAAAAAAAAAsAQAAX3JlbHMvLnJlbHNQSwECLQAUAAYACAAAACEAcfJiL3oCAABbBQAADgAA&#10;AAAAAAAAAAAAAAAsAgAAZHJzL2Uyb0RvYy54bWxQSwECLQAUAAYACAAAACEAzfEqud0AAAAIAQAA&#10;DwAAAAAAAAAAAAAAAADSBAAAZHJzL2Rvd25yZXYueG1sUEsFBgAAAAAEAAQA8wAAANwFAAAAAA==&#10;" filled="f" stroked="f">
+              <v:shape id="Tekstvak 17" o:spid="_x0000_s1027" type="#_x0000_t202" style="position:absolute;margin-left:149.15pt;margin-top:1.8pt;width:99.25pt;height:26.5pt;z-index:251677696;visibility:visible;mso-wrap-style:square;mso-width-percent:0;mso-height-percent:0;mso-wrap-distance-left:9pt;mso-wrap-distance-top:0;mso-wrap-distance-right:9pt;mso-wrap-distance-bottom:0;mso-position-horizontal:absolute;mso-position-horizontal-relative:text;mso-position-vertical:absolute;mso-position-vertical-relative:text;mso-width-percent:0;mso-height-percent:0;mso-width-relative:margin;mso-height-relative:margin;v-text-anchor:top" o:gfxdata="UEsDBBQABgAIAAAAIQDkmcPA+wAAAOEBAAATAAAAW0NvbnRlbnRfVHlwZXNdLnhtbJSRQU7DMBBF&#10;90jcwfIWJQ5dIISSdEHaJSBUDjCyJ4nVZGx53NDeHictG4SKWNrj9//TuFwfx0FMGNg6quR9XkiB&#10;pJ2x1FXyY7fNHqXgCGRgcISVPCHLdX17U+5OHlkkmriSfYz+SSnWPY7AufNIadK6MEJMx9ApD3oP&#10;HapVUTwo7SgixSzOGbIuG2zhMESxOabrs0nCpXg+v5urKgneD1ZDTKJqnqpfuYADXwEnMj/ssotZ&#10;nsglnHvr+e7S8JpWE6xB8QYhvsCYPJQJrHDlGqfz65Zz2ciZa1urMW8Cbxbqr2zjPing9N/wJmHv&#10;OH2nq+WD6i8AAAD//wMAUEsDBBQABgAIAAAAIQAjsmrh1wAAAJQBAAALAAAAX3JlbHMvLnJlbHOk&#10;kMFqwzAMhu+DvYPRfXGawxijTi+j0GvpHsDYimMaW0Yy2fr28w6DZfS2o36h7xP//vCZFrUiS6Rs&#10;YNf1oDA78jEHA++X49MLKKk2e7tQRgM3FDiMjw/7My62tiOZYxHVKFkMzLWWV63FzZisdFQwt81E&#10;nGxtIwddrLvagHro+2fNvxkwbpjq5A3wye9AXW6lmf+wU3RMQlPtHCVN0xTdPaoObMsc3ZFtwjdy&#10;jWY5YDXgWTQO1LKu/Qj6vn74p97TRz7jutV+h4zrj1dvuhy/AAAA//8DAFBLAwQUAAYACAAAACEA&#10;NqRWv3wCAABiBQAADgAAAGRycy9lMm9Eb2MueG1srFRRTxsxDH6ftP8Q5X1cW1rYKq6oAzFNQoAG&#10;E89pLqEnkjhL3N51v35O7q50bC9Me7lz7M+O/dnO2XlrDduqEGtwJR8fjThTTkJVu6eSf3+4+vCR&#10;s4jCVcKAUyXfqcjPF+/fnTV+riawBlOpwCiIi/PGl3yN6OdFEeVaWRGPwCtHRg3BCqRjeCqqIBqK&#10;bk0xGY1OigZC5QNIFSNpLzsjX+T4WiuJt1pHhcyUnHLD/A35u0rfYnEm5k9B+HUt+zTEP2RhRe3o&#10;0n2oS4GCbUL9RyhbywARNB5JsAVoXUuVa6BqxqNX1dyvhVe5FiIn+j1N8f+FlTfbu8Dqinp3ypkT&#10;lnr0oJ4jbsUzIxXx0/g4J9i9JyC2n6El7KCPpExltzrY9KeCGNmJ6d2eXdUik8lpcjKans44k2Q7&#10;Pj6ZzTL9xYu3DxG/KLAsCSUP1L1MqtheR6RMCDpA0mUOrmpjcgeN+01BwE6j8gj03qmQLuEs4c6o&#10;5GXcN6WJgpx3UuThUxcmsK2gsRFSKoe55ByX0Aml6e63OPb45Npl9RbnvUe+GRzunW3tIGSWXqVd&#10;PQ8p6w5P/B3UnURsV23X+6GfK6h21OYA3aJEL69q6sW1iHgnAm0GdZa2HW/pow00JYde4mwN4eff&#10;9AlPA0tWzhratJLHHxsRFGfmq6NR/jSeTtNq5sN0djqhQzi0rA4tbmMvgLoypnfFyywmPJpB1AHs&#10;Iz0Ky3QrmYSTdHfJcRAvsNt/elSkWi4ziJbRC7x2916m0InlNGkP7aMIvh9HpEG+gWEnxfzVVHbY&#10;5OlguUHQdR7ZxHPHas8/LXKe5P7RSS/F4TmjXp7GxS8AAAD//wMAUEsDBBQABgAIAAAAIQDN8Sq5&#10;3QAAAAgBAAAPAAAAZHJzL2Rvd25yZXYueG1sTI9LT8MwEITvSPwHa5G4UZs+rCaNUyEQVxDlIfXm&#10;xtskIl5HsduEf89yosfRjGa+KbaT78QZh9gGMnA/UyCQquBaqg18vD/frUHEZMnZLhAa+MEI2/L6&#10;qrC5CyO94XmXasElFHNroEmpz6WMVYPexlnokdg7hsHbxHKopRvsyOW+k3OltPS2JV5obI+PDVbf&#10;u5M38Ply3H8t1Wv95Ff9GCYlyWfSmNub6WEDIuGU/sPwh8/oUDLTIZzIRdEZmGfrBUcNLDQI9peZ&#10;5isHAyutQZaFvDxQ/gIAAP//AwBQSwECLQAUAAYACAAAACEA5JnDwPsAAADhAQAAEwAAAAAAAAAA&#10;AAAAAAAAAAAAW0NvbnRlbnRfVHlwZXNdLnhtbFBLAQItABQABgAIAAAAIQAjsmrh1wAAAJQBAAAL&#10;AAAAAAAAAAAAAAAAACwBAABfcmVscy8ucmVsc1BLAQItABQABgAIAAAAIQA2pFa/fAIAAGIFAAAO&#10;AAAAAAAAAAAAAAAAACwCAABkcnMvZTJvRG9jLnhtbFBLAQItABQABgAIAAAAIQDN8Sq53QAAAAgB&#10;AAAPAAAAAAAAAAAAAAAAANQEAABkcnMvZG93bnJldi54bWxQSwUGAAAAAAQABADzAAAA3gUAAAAA&#10;" filled="f" stroked="f">
                 <v:textbox>
                   <w:txbxContent>
                     <w:p>
@@ -117,7 +492,13 @@
                         <w:rPr>
                           <w:lang w:val="nl-BE"/>
                         </w:rPr>
-                        <w:t>Puppetagent</w:t>
+                        <w:t>Puppet</w:t>
+                      </w:r>
+                      <w:r>
+                        <w:rPr>
+                          <w:lang w:val="nl-BE"/>
+                        </w:rPr>
+                        <w:t>client</w:t>
                       </w:r>
                     </w:p>
                   </w:txbxContent>
@@ -245,11 +626,12 @@
       <w:r>
         <w:rPr>
           <w:noProof/>
+          <w:lang w:eastAsia="nl-NL"/>
         </w:rPr>
         <mc:AlternateContent>
           <mc:Choice Requires="wps">
             <w:drawing>
-              <wp:anchor distT="0" distB="0" distL="114300" distR="114300" simplePos="0" relativeHeight="251674624" behindDoc="0" locked="0" layoutInCell="1" allowOverlap="1" wp14:anchorId="7A8D216D" wp14:editId="134847A4">
+              <wp:anchor distT="0" distB="0" distL="114300" distR="114300" simplePos="0" relativeHeight="251674624" behindDoc="0" locked="0" layoutInCell="1" allowOverlap="1" wp14:anchorId="7A8D216D" wp14:editId="7A9348BE">
                 <wp:simplePos x="0" y="0"/>
                 <wp:positionH relativeFrom="column">
                   <wp:posOffset>1208405</wp:posOffset>
@@ -330,7 +712,7 @@
           </mc:Choice>
           <mc:Fallback>
             <w:pict>
-              <v:shape w14:anchorId="7A8D216D" id="Tekstvak 15" o:spid="_x0000_s1028" type="#_x0000_t202" style="position:absolute;margin-left:95.15pt;margin-top:28.3pt;width:44.8pt;height:9.35pt;z-index:251674624;visibility:visible;mso-wrap-style:square;mso-width-percent:0;mso-height-percent:0;mso-wrap-distance-left:9pt;mso-wrap-distance-top:0;mso-wrap-distance-right:9pt;mso-wrap-distance-bottom:0;mso-position-horizontal:absolute;mso-position-horizontal-relative:text;mso-position-vertical:absolute;mso-position-vertical-relative:text;mso-width-percent:0;mso-height-percent:0;mso-width-relative:margin;mso-height-relative:margin;v-text-anchor:top" o:gfxdata="UEsDBBQABgAIAAAAIQDkmcPA+wAAAOEBAAATAAAAW0NvbnRlbnRfVHlwZXNdLnhtbJSRQU7DMBBF&#10;90jcwfIWJQ5dIISSdEHaJSBUDjCyJ4nVZGx53NDeHictG4SKWNrj9//TuFwfx0FMGNg6quR9XkiB&#10;pJ2x1FXyY7fNHqXgCGRgcISVPCHLdX17U+5OHlkkmriSfYz+SSnWPY7AufNIadK6MEJMx9ApD3oP&#10;HapVUTwo7SgixSzOGbIuG2zhMESxOabrs0nCpXg+v5urKgneD1ZDTKJqnqpfuYADXwEnMj/ssotZ&#10;nsglnHvr+e7S8JpWE6xB8QYhvsCYPJQJrHDlGqfz65Zz2ciZa1urMW8Cbxbqr2zjPing9N/wJmHv&#10;OH2nq+WD6i8AAAD//wMAUEsDBBQABgAIAAAAIQAjsmrh1wAAAJQBAAALAAAAX3JlbHMvLnJlbHOk&#10;kMFqwzAMhu+DvYPRfXGawxijTi+j0GvpHsDYimMaW0Yy2fr28w6DZfS2o36h7xP//vCZFrUiS6Rs&#10;YNf1oDA78jEHA++X49MLKKk2e7tQRgM3FDiMjw/7My62tiOZYxHVKFkMzLWWV63FzZisdFQwt81E&#10;nGxtIwddrLvagHro+2fNvxkwbpjq5A3wye9AXW6lmf+wU3RMQlPtHCVN0xTdPaoObMsc3ZFtwjdy&#10;jWY5YDXgWTQO1LKu/Qj6vn74p97TRz7jutV+h4zrj1dvuhy/AAAA//8DAFBLAwQUAAYACAAAACEA&#10;g2g+QDoCAAB2BAAADgAAAGRycy9lMm9Eb2MueG1srFRNb9swDL0P2H8QdF+dFGvWBnGKLEWHAUFb&#10;IB16VmS5FiqLmqTE7n79nuS43bqdhl1kiqT48R7pxWXfGnZQPmiyJZ+eTDhTVlKl7WPJv91ffzjn&#10;LERhK2HIqpI/q8Avl+/fLTo3V6fUkKmUZwhiw7xzJW9idPOiCLJRrQgn5JSFsSbfioirfywqLzpE&#10;b01xOpnMio585TxJFQK0V4ORL3P8ulYy3tZ1UJGZkqO2mE+fz106i+VCzB+9cI2WxzLEP1TRCm2R&#10;9CXUlYiC7b3+I1SrpadAdTyR1BZU11qq3AO6mU7edLNthFO5F4AT3AtM4f+FlTeHO890Be7OOLOi&#10;BUf36inEg3hiUAGfzoU53LYOjrH/TD18R32AMrXd175NXzTEYAfSzy/oqj4yCeXZ7PxiBouEaTo9&#10;//QxRy9eHzsf4hdFLUtCyT3Iy5iKwyZEFALX0SXlCmR0da2NSZdkWBvPDgJEd42OKpWIF795GZt8&#10;LaVXg3nQqDwpxyyp36GvJMV+12d8Tseed1Q9AwpPwzAFJ681sm9EiHfCY3rQIzYi3uKoDXUlp6PE&#10;WUP+x9/0yR+kwspZh2ksefi+F15xZr5a0J1GdxT8KOxGwe7bNaHvKXbNySzigY9mFGtP7QMWZZWy&#10;wCSsRK6Sx1Fcx2EnsGhSrVbZCQPqRNzYrZMp9Ijyff8gvDtyFEHuDY1zKuZvqBp8B8xX+0i1zjwm&#10;XAcUQVG6YLgzWcdFTNvz6z17vf4ulj8BAAD//wMAUEsDBBQABgAIAAAAIQC82/ir3wAAAAkBAAAP&#10;AAAAZHJzL2Rvd25yZXYueG1sTI/LTsMwEEX3SPyDNUhsEHVI1bQJcSpoYQeLPtT1NB6SiHgcxU6T&#10;/j1mBcurObr3TL6eTCsu1LvGsoKnWQSCuLS64UrB8fD+uALhPLLG1jIpuJKDdXF7k2Om7cg7uux9&#10;JUIJuwwV1N53mZSurMmgm9mOONy+bG/Qh9hXUvc4hnLTyjiKEmmw4bBQY0ebmsrv/WAUJNt+GHe8&#10;edge3z7ws6vi0+v1pNT93fTyDMLT5P9g+NUP6lAEp7MdWDvRhpxG84AqWCQJiADEyzQFcVawXMxB&#10;Frn8/0HxAwAA//8DAFBLAQItABQABgAIAAAAIQDkmcPA+wAAAOEBAAATAAAAAAAAAAAAAAAAAAAA&#10;AABbQ29udGVudF9UeXBlc10ueG1sUEsBAi0AFAAGAAgAAAAhACOyauHXAAAAlAEAAAsAAAAAAAAA&#10;AAAAAAAALAEAAF9yZWxzLy5yZWxzUEsBAi0AFAAGAAgAAAAhAINoPkA6AgAAdgQAAA4AAAAAAAAA&#10;AAAAAAAALAIAAGRycy9lMm9Eb2MueG1sUEsBAi0AFAAGAAgAAAAhALzb+KvfAAAACQEAAA8AAAAA&#10;AAAAAAAAAAAAkgQAAGRycy9kb3ducmV2LnhtbFBLBQYAAAAABAAEAPMAAACeBQAAAAA=&#10;" stroked="f">
+              <v:shape w14:anchorId="7A8D216D" id="Tekstvak 15" o:spid="_x0000_s1029" type="#_x0000_t202" style="position:absolute;margin-left:95.15pt;margin-top:28.3pt;width:44.8pt;height:9.35pt;z-index:251674624;visibility:visible;mso-wrap-style:square;mso-width-percent:0;mso-height-percent:0;mso-wrap-distance-left:9pt;mso-wrap-distance-top:0;mso-wrap-distance-right:9pt;mso-wrap-distance-bottom:0;mso-position-horizontal:absolute;mso-position-horizontal-relative:text;mso-position-vertical:absolute;mso-position-vertical-relative:text;mso-width-percent:0;mso-height-percent:0;mso-width-relative:margin;mso-height-relative:margin;v-text-anchor:top" o:gfxdata="UEsDBBQABgAIAAAAIQDkmcPA+wAAAOEBAAATAAAAW0NvbnRlbnRfVHlwZXNdLnhtbJSRQU7DMBBF&#10;90jcwfIWJQ5dIISSdEHaJSBUDjCyJ4nVZGx53NDeHictG4SKWNrj9//TuFwfx0FMGNg6quR9XkiB&#10;pJ2x1FXyY7fNHqXgCGRgcISVPCHLdX17U+5OHlkkmriSfYz+SSnWPY7AufNIadK6MEJMx9ApD3oP&#10;HapVUTwo7SgixSzOGbIuG2zhMESxOabrs0nCpXg+v5urKgneD1ZDTKJqnqpfuYADXwEnMj/ssotZ&#10;nsglnHvr+e7S8JpWE6xB8QYhvsCYPJQJrHDlGqfz65Zz2ciZa1urMW8Cbxbqr2zjPing9N/wJmHv&#10;OH2nq+WD6i8AAAD//wMAUEsDBBQABgAIAAAAIQAjsmrh1wAAAJQBAAALAAAAX3JlbHMvLnJlbHOk&#10;kMFqwzAMhu+DvYPRfXGawxijTi+j0GvpHsDYimMaW0Yy2fr28w6DZfS2o36h7xP//vCZFrUiS6Rs&#10;YNf1oDA78jEHA++X49MLKKk2e7tQRgM3FDiMjw/7My62tiOZYxHVKFkMzLWWV63FzZisdFQwt81E&#10;nGxtIwddrLvagHro+2fNvxkwbpjq5A3wye9AXW6lmf+wU3RMQlPtHCVN0xTdPaoObMsc3ZFtwjdy&#10;jWY5YDXgWTQO1LKu/Qj6vn74p97TRz7jutV+h4zrj1dvuhy/AAAA//8DAFBLAwQUAAYACAAAACEA&#10;As8aZToCAAB2BAAADgAAAGRycy9lMm9Eb2MueG1srFTfb9MwEH5H4n+w/M7SDlZKtXQqm4aQpm1S&#10;i/bsOs5izfEZ221S/no+O80GgyfEi3O+O9+P77vL+UXfGrZXPmiyJZ+eTDhTVlKl7WPJv22u3805&#10;C1HYShiyquQHFfjF8u2b884t1Ck1ZCrlGYLYsOhcyZsY3aIogmxUK8IJOWVhrMm3IuLqH4vKiw7R&#10;W1OcTiazoiNfOU9ShQDt1WDkyxy/rpWMd3UdVGSm5Kgt5tPnc5vOYnkuFo9euEbLYxniH6pohbZI&#10;+hzqSkTBdl7/EarV0lOgOp5Iaguqay1V7gHdTCevulk3wqncC8AJ7hmm8P/Cytv9vWe6AndnnFnR&#10;gqONegpxL54YVMCnc2EBt7WDY+w/Uw/fUR+gTG33tW/TFw0x2IH04Rld1UcmoTybzT/NYJEwTafz&#10;jx9y9OLlsfMhflHUsiSU3IO8jKnY34SIQuA6uqRcgYyurrUx6ZIMl8azvQDRXaOjSiXixW9exiZf&#10;S+nVYB40Kk/KMUvqd+grSbHf9hmf92PPW6oOgMLTMEzByWuN7DcixHvhMT3oERsR73DUhrqS01Hi&#10;rCH/42/65A9SYeWswzSWPHzfCa84M18t6E6jOwp+FLajYHftJaHvKXbNySzigY9mFGtP7QMWZZWy&#10;wCSsRK6Sx1G8jMNOYNGkWq2yEwbUiXhj106m0CPKm/5BeHfkKILcWxrnVCxeUTX4DpivdpFqnXlM&#10;uA4ogqJ0wXBnso6LmLbn13v2evldLH8CAAD//wMAUEsDBBQABgAIAAAAIQC82/ir3wAAAAkBAAAP&#10;AAAAZHJzL2Rvd25yZXYueG1sTI/LTsMwEEX3SPyDNUhsEHVI1bQJcSpoYQeLPtT1NB6SiHgcxU6T&#10;/j1mBcurObr3TL6eTCsu1LvGsoKnWQSCuLS64UrB8fD+uALhPLLG1jIpuJKDdXF7k2Om7cg7uux9&#10;JUIJuwwV1N53mZSurMmgm9mOONy+bG/Qh9hXUvc4hnLTyjiKEmmw4bBQY0ebmsrv/WAUJNt+GHe8&#10;edge3z7ws6vi0+v1pNT93fTyDMLT5P9g+NUP6lAEp7MdWDvRhpxG84AqWCQJiADEyzQFcVawXMxB&#10;Frn8/0HxAwAA//8DAFBLAQItABQABgAIAAAAIQDkmcPA+wAAAOEBAAATAAAAAAAAAAAAAAAAAAAA&#10;AABbQ29udGVudF9UeXBlc10ueG1sUEsBAi0AFAAGAAgAAAAhACOyauHXAAAAlAEAAAsAAAAAAAAA&#10;AAAAAAAALAEAAF9yZWxzLy5yZWxzUEsBAi0AFAAGAAgAAAAhAALPGmU6AgAAdgQAAA4AAAAAAAAA&#10;AAAAAAAALAIAAGRycy9lMm9Eb2MueG1sUEsBAi0AFAAGAAgAAAAhALzb+KvfAAAACQEAAA8AAAAA&#10;AAAAAAAAAAAAkgQAAGRycy9kb3ducmV2LnhtbFBLBQYAAAAABAAEAPMAAACeBQAAAAA=&#10;" stroked="f">
                 <v:textbox inset="0,0,0,0">
                   <w:txbxContent>
                     <w:p>
@@ -353,230 +735,6 @@
                 </v:textbox>
                 <w10:wrap type="tight"/>
               </v:shape>
-            </w:pict>
-          </mc:Fallback>
-        </mc:AlternateContent>
-      </w:r>
-      <w:r>
-        <w:rPr>
-          <w:strike/>
-          <w:noProof/>
-          <w:lang w:eastAsia="nl-NL"/>
-        </w:rPr>
-        <mc:AlternateContent>
-          <mc:Choice Requires="wps">
-            <w:drawing>
-              <wp:anchor distT="0" distB="0" distL="114300" distR="114300" simplePos="0" relativeHeight="251672576" behindDoc="0" locked="0" layoutInCell="1" allowOverlap="1" wp14:anchorId="50003B05" wp14:editId="33E50FD9">
-                <wp:simplePos x="0" y="0"/>
-                <wp:positionH relativeFrom="column">
-                  <wp:posOffset>408940</wp:posOffset>
-                </wp:positionH>
-                <wp:positionV relativeFrom="paragraph">
-                  <wp:posOffset>1845945</wp:posOffset>
-                </wp:positionV>
-                <wp:extent cx="1485900" cy="0"/>
-                <wp:effectExtent l="0" t="76200" r="38100" b="101600"/>
-                <wp:wrapNone/>
-                <wp:docPr id="14" name="Rechte verbindingslijn met pijl 14"/>
-                <wp:cNvGraphicFramePr/>
-                <a:graphic xmlns:a="http://schemas.openxmlformats.org/drawingml/2006/main">
-                  <a:graphicData uri="http://schemas.microsoft.com/office/word/2010/wordprocessingShape">
-                    <wps:wsp>
-                      <wps:cNvCnPr/>
-                      <wps:spPr>
-                        <a:xfrm>
-                          <a:off x="0" y="0"/>
-                          <a:ext cx="1485900" cy="0"/>
-                        </a:xfrm>
-                        <a:prstGeom prst="straightConnector1">
-                          <a:avLst/>
-                        </a:prstGeom>
-                        <a:ln>
-                          <a:tailEnd type="triangle"/>
-                        </a:ln>
-                      </wps:spPr>
-                      <wps:style>
-                        <a:lnRef idx="1">
-                          <a:schemeClr val="accent1"/>
-                        </a:lnRef>
-                        <a:fillRef idx="0">
-                          <a:schemeClr val="accent1"/>
-                        </a:fillRef>
-                        <a:effectRef idx="0">
-                          <a:schemeClr val="accent1"/>
-                        </a:effectRef>
-                        <a:fontRef idx="minor">
-                          <a:schemeClr val="tx1"/>
-                        </a:fontRef>
-                      </wps:style>
-                      <wps:bodyPr/>
-                    </wps:wsp>
-                  </a:graphicData>
-                </a:graphic>
-              </wp:anchor>
-            </w:drawing>
-          </mc:Choice>
-          <mc:Fallback>
-            <w:pict>
-              <v:shapetype w14:anchorId="136A9EC8" id="_x0000_t32" coordsize="21600,21600" o:spt="32" o:oned="t" path="m0,0l21600,21600e" filled="f">
-                <v:path arrowok="t" fillok="f" o:connecttype="none"/>
-                <o:lock v:ext="edit" shapetype="t"/>
-              </v:shapetype>
-              <v:shape id="Rechte verbindingslijn met pijl 14" o:spid="_x0000_s1026" type="#_x0000_t32" style="position:absolute;margin-left:32.2pt;margin-top:145.35pt;width:117pt;height:0;z-index:251672576;visibility:visible;mso-wrap-style:square;mso-wrap-distance-left:9pt;mso-wrap-distance-top:0;mso-wrap-distance-right:9pt;mso-wrap-distance-bottom:0;mso-position-horizontal:absolute;mso-position-horizontal-relative:text;mso-position-vertical:absolute;mso-position-vertical-relative:text" o:gfxdata="UEsDBBQABgAIAAAAIQDkmcPA+wAAAOEBAAATAAAAW0NvbnRlbnRfVHlwZXNdLnhtbJSRQU7DMBBF&#10;90jcwfIWJQ5dIISSdEHaJSBUDjCyJ4nVZGx53NDeHictG4SKWNrj9//TuFwfx0FMGNg6quR9XkiB&#10;pJ2x1FXyY7fNHqXgCGRgcISVPCHLdX17U+5OHlkkmriSfYz+SSnWPY7AufNIadK6MEJMx9ApD3oP&#10;HapVUTwo7SgixSzOGbIuG2zhMESxOabrs0nCpXg+v5urKgneD1ZDTKJqnqpfuYADXwEnMj/ssotZ&#10;nsglnHvr+e7S8JpWE6xB8QYhvsCYPJQJrHDlGqfz65Zz2ciZa1urMW8Cbxbqr2zjPing9N/wJmHv&#10;OH2nq+WD6i8AAAD//wMAUEsDBBQABgAIAAAAIQAjsmrh1wAAAJQBAAALAAAAX3JlbHMvLnJlbHOk&#10;kMFqwzAMhu+DvYPRfXGawxijTi+j0GvpHsDYimMaW0Yy2fr28w6DZfS2o36h7xP//vCZFrUiS6Rs&#10;YNf1oDA78jEHA++X49MLKKk2e7tQRgM3FDiMjw/7My62tiOZYxHVKFkMzLWWV63FzZisdFQwt81E&#10;nGxtIwddrLvagHro+2fNvxkwbpjq5A3wye9AXW6lmf+wU3RMQlPtHCVN0xTdPaoObMsc3ZFtwjdy&#10;jWY5YDXgWTQO1LKu/Qj6vn74p97TRz7jutV+h4zrj1dvuhy/AAAA//8DAFBLAwQUAAYACAAAACEA&#10;xr7hcd0BAAAJBAAADgAAAGRycy9lMm9Eb2MueG1srFPbbhMxEH1H4h8sv5PdrQoqUTZ9SIEXBFEp&#10;H+B4x1lXvmk85PL3jJ1kiwAJteJlfJszc+bMeHF78E7sALONoZfdrJUCgo6DDdtefn/4+OZGikwq&#10;DMrFAL08Qpa3y9evFvs0h6s4RjcACg4S8nyfejkSpXnTZD2CV3kWEwR+NBG9Ij7ithlQ7Tm6d81V&#10;275r9hGHhFFDznx7d3qUyxrfGND01ZgMJFwvmRtVi9Vuim2WCzXfokqj1Wca6gUsvLKBk06h7hQp&#10;8QPtH6G81RhzNDTT0TfRGKuh1sDVdO1v1XwbVYJaC4uT0yRT/n9h9ZfdGoUduHfXUgTluUf3oEeC&#10;0tWNDaWT2dnHIDyrmOyjE+zJsu1TnjN6FdZ4PuW0xqLBwaAvK1cnDlXq4yQ1HEhovuyub96+b7kj&#10;+vLWPAETZvoE0Yuy6WUmVHY70iqGwA2N2FWp1e5zJk7NwAugZHWhWFLWfQiDoGPiigitClsHhTe7&#10;F5em8D8xrjs6OjjB78GwIIVjTVNHEVYOxU7xECmtIVA3RWLvAjPWuQnY/ht49i9QqGP6HPCEqJlj&#10;oAnsbYj4t+x0uFA2J/+LAqe6iwSbOBxrL6s0PG9Vq/PfKAP967nCn37w8icAAAD//wMAUEsDBBQA&#10;BgAIAAAAIQAwPuUw3AAAAAoBAAAPAAAAZHJzL2Rvd25yZXYueG1sTI/BTsMwDIbvSLxDZCRuLKWa&#10;xlqaTgiJHUFsHOCWNV5SrXGqJmsLT4+RkODo359+f642s+/EiENsAym4XWQgkJpgWrIK3vZPN2sQ&#10;MWkyuguECj4xwqa+vKh0acJErzjukhVcQrHUClxKfSllbBx6HRehR+LdMQxeJx4HK82gJy73ncyz&#10;bCW9bokvON3jo8PmtDt7BS/2ffQ5bVt5LD6+tvbZnNyUlLq+mh/uQSSc0x8MP/qsDjU7HcKZTBSd&#10;gtVyyaSCvMjuQDCQF2tODr+JrCv5/4X6GwAA//8DAFBLAQItABQABgAIAAAAIQDkmcPA+wAAAOEB&#10;AAATAAAAAAAAAAAAAAAAAAAAAABbQ29udGVudF9UeXBlc10ueG1sUEsBAi0AFAAGAAgAAAAhACOy&#10;auHXAAAAlAEAAAsAAAAAAAAAAAAAAAAALAEAAF9yZWxzLy5yZWxzUEsBAi0AFAAGAAgAAAAhAMa+&#10;4XHdAQAACQQAAA4AAAAAAAAAAAAAAAAALAIAAGRycy9lMm9Eb2MueG1sUEsBAi0AFAAGAAgAAAAh&#10;ADA+5TDcAAAACgEAAA8AAAAAAAAAAAAAAAAANQQAAGRycy9kb3ducmV2LnhtbFBLBQYAAAAABAAE&#10;APMAAAA+BQAAAAA=&#10;" strokecolor="#4472c4 [3204]" strokeweight=".5pt">
-                <v:stroke endarrow="block" joinstyle="miter"/>
-              </v:shape>
-            </w:pict>
-          </mc:Fallback>
-        </mc:AlternateContent>
-      </w:r>
-      <w:r>
-        <w:rPr>
-          <w:strike/>
-          <w:noProof/>
-          <w:lang w:eastAsia="nl-NL"/>
-        </w:rPr>
-        <mc:AlternateContent>
-          <mc:Choice Requires="wps">
-            <w:drawing>
-              <wp:anchor distT="0" distB="0" distL="114300" distR="114300" simplePos="0" relativeHeight="251671552" behindDoc="0" locked="0" layoutInCell="1" allowOverlap="1" wp14:anchorId="759DDA49" wp14:editId="43CC1649">
-                <wp:simplePos x="0" y="0"/>
-                <wp:positionH relativeFrom="column">
-                  <wp:posOffset>980440</wp:posOffset>
-                </wp:positionH>
-                <wp:positionV relativeFrom="paragraph">
-                  <wp:posOffset>588645</wp:posOffset>
-                </wp:positionV>
-                <wp:extent cx="914400" cy="0"/>
-                <wp:effectExtent l="25400" t="76200" r="0" b="101600"/>
-                <wp:wrapNone/>
-                <wp:docPr id="13" name="Rechte verbindingslijn met pijl 13"/>
-                <wp:cNvGraphicFramePr/>
-                <a:graphic xmlns:a="http://schemas.openxmlformats.org/drawingml/2006/main">
-                  <a:graphicData uri="http://schemas.microsoft.com/office/word/2010/wordprocessingShape">
-                    <wps:wsp>
-                      <wps:cNvCnPr/>
-                      <wps:spPr>
-                        <a:xfrm flipH="1">
-                          <a:off x="0" y="0"/>
-                          <a:ext cx="914400" cy="0"/>
-                        </a:xfrm>
-                        <a:prstGeom prst="straightConnector1">
-                          <a:avLst/>
-                        </a:prstGeom>
-                        <a:ln>
-                          <a:tailEnd type="triangle"/>
-                        </a:ln>
-                      </wps:spPr>
-                      <wps:style>
-                        <a:lnRef idx="1">
-                          <a:schemeClr val="accent1"/>
-                        </a:lnRef>
-                        <a:fillRef idx="0">
-                          <a:schemeClr val="accent1"/>
-                        </a:fillRef>
-                        <a:effectRef idx="0">
-                          <a:schemeClr val="accent1"/>
-                        </a:effectRef>
-                        <a:fontRef idx="minor">
-                          <a:schemeClr val="tx1"/>
-                        </a:fontRef>
-                      </wps:style>
-                      <wps:bodyPr/>
-                    </wps:wsp>
-                  </a:graphicData>
-                </a:graphic>
-              </wp:anchor>
-            </w:drawing>
-          </mc:Choice>
-          <mc:Fallback>
-            <w:pict>
-              <v:shape w14:anchorId="4025199F" id="Rechte verbindingslijn met pijl 13" o:spid="_x0000_s1026" type="#_x0000_t32" style="position:absolute;margin-left:77.2pt;margin-top:46.35pt;width:1in;height:0;flip:x;z-index:251671552;visibility:visible;mso-wrap-style:square;mso-wrap-distance-left:9pt;mso-wrap-distance-top:0;mso-wrap-distance-right:9pt;mso-wrap-distance-bottom:0;mso-position-horizontal:absolute;mso-position-horizontal-relative:text;mso-position-vertical:absolute;mso-position-vertical-relative:text" o:gfxdata="UEsDBBQABgAIAAAAIQDkmcPA+wAAAOEBAAATAAAAW0NvbnRlbnRfVHlwZXNdLnhtbJSRQU7DMBBF&#10;90jcwfIWJQ5dIISSdEHaJSBUDjCyJ4nVZGx53NDeHictG4SKWNrj9//TuFwfx0FMGNg6quR9XkiB&#10;pJ2x1FXyY7fNHqXgCGRgcISVPCHLdX17U+5OHlkkmriSfYz+SSnWPY7AufNIadK6MEJMx9ApD3oP&#10;HapVUTwo7SgixSzOGbIuG2zhMESxOabrs0nCpXg+v5urKgneD1ZDTKJqnqpfuYADXwEnMj/ssotZ&#10;nsglnHvr+e7S8JpWE6xB8QYhvsCYPJQJrHDlGqfz65Zz2ciZa1urMW8Cbxbqr2zjPing9N/wJmHv&#10;OH2nq+WD6i8AAAD//wMAUEsDBBQABgAIAAAAIQAjsmrh1wAAAJQBAAALAAAAX3JlbHMvLnJlbHOk&#10;kMFqwzAMhu+DvYPRfXGawxijTi+j0GvpHsDYimMaW0Yy2fr28w6DZfS2o36h7xP//vCZFrUiS6Rs&#10;YNf1oDA78jEHA++X49MLKKk2e7tQRgM3FDiMjw/7My62tiOZYxHVKFkMzLWWV63FzZisdFQwt81E&#10;nGxtIwddrLvagHro+2fNvxkwbpjq5A3wye9AXW6lmf+wU3RMQlPtHCVN0xTdPaoObMsc3ZFtwjdy&#10;jWY5YDXgWTQO1LKu/Qj6vn74p97TRz7jutV+h4zrj1dvuhy/AAAA//8DAFBLAwQUAAYACAAAACEA&#10;Uppar+MBAAASBAAADgAAAGRycy9lMm9Eb2MueG1srFPJjhMxEL0j8Q+W76Q7wwhBlM4cMiwHBNEA&#10;H+C4y90eeVO5yPL3lN1JgwAhgbhYXuq9qveqvL47eScOgNnG0MnlopUCgo69DUMnv3x+8+ylFJlU&#10;6JWLATp5hizvNk+frI9pBTdxjK4HFEwS8uqYOjkSpVXTZD2CV3kREwR+NBG9Ij7i0PSojszuXXPT&#10;ti+aY8Q+YdSQM9/eT49yU/mNAU0fjclAwnWSa6O6Yl33ZW02a7UaUKXR6ksZ6h+q8MoGTjpT3StS&#10;4ivaX6i81RhzNLTQ0TfRGKuhamA1y/YnNZ9GlaBqYXNymm3K/49WfzjsUNiee/dciqA89+gB9EhQ&#10;urq3oXQyO/sYhGcXk310giPZtmPKK0Zvww4vp5x2WDw4GfTCOJveMWt1hXWKUzX9PJsOJxKaL18t&#10;b29bbo2+PjUTQ2FKmOktRC/KppOZUNlhpG0MgTsbcWJXh/eZuAYGXgEF7EJZSVn3OvSCzomlEVoV&#10;BgdFAIeXkKYImUqvOzo7mOAPYNgZLnFKU2cStg7FQfE0Ka0h0HJm4ugCM9a5GdhW9X8EXuILFOq8&#10;/g14RtTMMdAM9jZE/F12Ol1LNlP81YFJd7FgH/tzbWq1hgevenX5JGWyfzxX+PevvPkGAAD//wMA&#10;UEsDBBQABgAIAAAAIQD74MfV3gAAAAkBAAAPAAAAZHJzL2Rvd25yZXYueG1sTI/NTsMwEITvlXgH&#10;a5G4tQ5RgSSNU/HTHOgBiYIQRyfeJoF4HcVuG96eRRzgOLOfZmfy9WR7ccTRd44UXC4iEEi1Mx01&#10;Cl5fynkCwgdNRveOUMEXelgXZ7NcZ8ad6BmPu9AIDiGfaQVtCEMmpa9btNov3IDEt70brQ4sx0aa&#10;UZ843PYyjqJraXVH/KHVA963WH/uDpZTHsu7dPPx9J5sH7b2rSpts0mtUhfn0+0KRMAp/MHwU5+r&#10;Q8GdKncg40XP+mq5ZFRBGt+AYCBOEzaqX0MWufy/oPgGAAD//wMAUEsBAi0AFAAGAAgAAAAhAOSZ&#10;w8D7AAAA4QEAABMAAAAAAAAAAAAAAAAAAAAAAFtDb250ZW50X1R5cGVzXS54bWxQSwECLQAUAAYA&#10;CAAAACEAI7Jq4dcAAACUAQAACwAAAAAAAAAAAAAAAAAsAQAAX3JlbHMvLnJlbHNQSwECLQAUAAYA&#10;CAAAACEAUppar+MBAAASBAAADgAAAAAAAAAAAAAAAAAsAgAAZHJzL2Uyb0RvYy54bWxQSwECLQAU&#10;AAYACAAAACEA++DH1d4AAAAJAQAADwAAAAAAAAAAAAAAAAA7BAAAZHJzL2Rvd25yZXYueG1sUEsF&#10;BgAAAAAEAAQA8wAAAEYFAAAAAA==&#10;" strokecolor="#4472c4 [3204]" strokeweight=".5pt">
-                <v:stroke endarrow="block" joinstyle="miter"/>
-              </v:shape>
-            </w:pict>
-          </mc:Fallback>
-        </mc:AlternateContent>
-      </w:r>
-      <w:r>
-        <w:rPr>
-          <w:strike/>
-          <w:noProof/>
-          <w:lang w:eastAsia="nl-NL"/>
-        </w:rPr>
-        <mc:AlternateContent>
-          <mc:Choice Requires="wps">
-            <w:drawing>
-              <wp:anchor distT="0" distB="0" distL="114300" distR="114300" simplePos="0" relativeHeight="251661312" behindDoc="0" locked="0" layoutInCell="1" allowOverlap="1" wp14:anchorId="077FBA6D" wp14:editId="4A1F9B26">
-                <wp:simplePos x="0" y="0"/>
-                <wp:positionH relativeFrom="column">
-                  <wp:posOffset>1894597</wp:posOffset>
-                </wp:positionH>
-                <wp:positionV relativeFrom="paragraph">
-                  <wp:posOffset>0</wp:posOffset>
-                </wp:positionV>
-                <wp:extent cx="1144905" cy="2402840"/>
-                <wp:effectExtent l="0" t="0" r="23495" b="35560"/>
-                <wp:wrapThrough wrapText="bothSides">
-                  <wp:wrapPolygon edited="0">
-                    <wp:start x="0" y="0"/>
-                    <wp:lineTo x="0" y="21691"/>
-                    <wp:lineTo x="21564" y="21691"/>
-                    <wp:lineTo x="21564" y="0"/>
-                    <wp:lineTo x="0" y="0"/>
-                  </wp:wrapPolygon>
-                </wp:wrapThrough>
-                <wp:docPr id="2" name="Rechthoek 2"/>
-                <wp:cNvGraphicFramePr/>
-                <a:graphic xmlns:a="http://schemas.openxmlformats.org/drawingml/2006/main">
-                  <a:graphicData uri="http://schemas.microsoft.com/office/word/2010/wordprocessingShape">
-                    <wps:wsp>
-                      <wps:cNvSpPr/>
-                      <wps:spPr>
-                        <a:xfrm>
-                          <a:off x="0" y="0"/>
-                          <a:ext cx="1144905" cy="2402840"/>
-                        </a:xfrm>
-                        <a:prstGeom prst="rect">
-                          <a:avLst/>
-                        </a:prstGeom>
-                      </wps:spPr>
-                      <wps:style>
-                        <a:lnRef idx="2">
-                          <a:schemeClr val="accent1"/>
-                        </a:lnRef>
-                        <a:fillRef idx="1">
-                          <a:schemeClr val="lt1"/>
-                        </a:fillRef>
-                        <a:effectRef idx="0">
-                          <a:schemeClr val="accent1"/>
-                        </a:effectRef>
-                        <a:fontRef idx="minor">
-                          <a:schemeClr val="dk1"/>
-                        </a:fontRef>
-                      </wps:style>
-                      <wps:bodyPr rot="0" spcFirstLastPara="0" vertOverflow="overflow" horzOverflow="overflow" vert="horz" wrap="square" lIns="91440" tIns="45720" rIns="91440" bIns="45720" numCol="1" spcCol="0" rtlCol="0" fromWordArt="0" anchor="ctr" anchorCtr="0" forceAA="0" compatLnSpc="1">
-                        <a:prstTxWarp prst="textNoShape">
-                          <a:avLst/>
-                        </a:prstTxWarp>
-                        <a:noAutofit/>
-                      </wps:bodyPr>
-                    </wps:wsp>
-                  </a:graphicData>
-                </a:graphic>
-                <wp14:sizeRelH relativeFrom="margin">
-                  <wp14:pctWidth>0</wp14:pctWidth>
-                </wp14:sizeRelH>
-                <wp14:sizeRelV relativeFrom="margin">
-                  <wp14:pctHeight>0</wp14:pctHeight>
-                </wp14:sizeRelV>
-              </wp:anchor>
-            </w:drawing>
-          </mc:Choice>
-          <mc:Fallback>
-            <w:pict>
-              <v:rect w14:anchorId="164C851D" id="Rechthoek 2" o:spid="_x0000_s1026" style="position:absolute;margin-left:149.2pt;margin-top:0;width:90.15pt;height:189.2pt;z-index:251661312;visibility:visible;mso-wrap-style:square;mso-width-percent:0;mso-height-percent:0;mso-wrap-distance-left:9pt;mso-wrap-distance-top:0;mso-wrap-distance-right:9pt;mso-wrap-distance-bottom:0;mso-position-horizontal:absolute;mso-position-horizontal-relative:text;mso-position-vertical:absolute;mso-position-vertical-relative:text;mso-width-percent:0;mso-height-percent:0;mso-width-relative:margin;mso-height-relative:margin;v-text-anchor:middle" o:gfxdata="UEsDBBQABgAIAAAAIQDkmcPA+wAAAOEBAAATAAAAW0NvbnRlbnRfVHlwZXNdLnhtbJSRQU7DMBBF&#10;90jcwfIWJQ5dIISSdEHaJSBUDjCyJ4nVZGx53NDeHictG4SKWNrj9//TuFwfx0FMGNg6quR9XkiB&#10;pJ2x1FXyY7fNHqXgCGRgcISVPCHLdX17U+5OHlkkmriSfYz+SSnWPY7AufNIadK6MEJMx9ApD3oP&#10;HapVUTwo7SgixSzOGbIuG2zhMESxOabrs0nCpXg+v5urKgneD1ZDTKJqnqpfuYADXwEnMj/ssotZ&#10;nsglnHvr+e7S8JpWE6xB8QYhvsCYPJQJrHDlGqfz65Zz2ciZa1urMW8Cbxbqr2zjPing9N/wJmHv&#10;OH2nq+WD6i8AAAD//wMAUEsDBBQABgAIAAAAIQAjsmrh1wAAAJQBAAALAAAAX3JlbHMvLnJlbHOk&#10;kMFqwzAMhu+DvYPRfXGawxijTi+j0GvpHsDYimMaW0Yy2fr28w6DZfS2o36h7xP//vCZFrUiS6Rs&#10;YNf1oDA78jEHA++X49MLKKk2e7tQRgM3FDiMjw/7My62tiOZYxHVKFkMzLWWV63FzZisdFQwt81E&#10;nGxtIwddrLvagHro+2fNvxkwbpjq5A3wye9AXW6lmf+wU3RMQlPtHCVN0xTdPaoObMsc3ZFtwjdy&#10;jWY5YDXgWTQO1LKu/Qj6vn74p97TRz7jutV+h4zrj1dvuhy/AAAA//8DAFBLAwQUAAYACAAAACEA&#10;l5bG0WMCAAATBQAADgAAAGRycy9lMm9Eb2MueG1srFRLT9wwEL5X6n+wfC95aGlhRRatQFSVECAW&#10;xNk4NolwPO7Yu9ntr+/YyQZK91T14sxk3p+/8dn5tjNso9C3YCteHOWcKSuhbu1LxR8frr6ccOaD&#10;sLUwYFXFd8rz88XnT2e9m6sSGjC1QkZJrJ/3ruJNCG6eZV42qhP+CJyyZNSAnQik4ktWo+gpe2ey&#10;Ms+/Zj1g7RCk8p7+Xg5Gvkj5tVYy3GrtVWCm4tRbSCem8zme2eJMzF9QuKaVYxviH7roRGup6JTq&#10;UgTB1tj+laprJYIHHY4kdBlo3UqVZqBpivzDNKtGOJVmIXC8m2Dy/y+tvNncIWvripecWdHRFd0r&#10;2YQG1CsrIzy983PyWrk7HDVPYpx1q7GLX5qCbROkuwlStQ1M0s+imM1O82POJNnKWV6ezBLo2Vu4&#10;Qx++K+hYFCqOdGcJSrG59oFKkuvehZTYztBAksLOqNiDsfdK0xxUskzRiUHqwiDbCLp7IaWyoYgD&#10;Ub7kHcN0a8wUWBwKNFPQ6BvDVGLWFJgfCvyz4hSRqoINU3DXWsBDCerXfbt68N9PP8wcx3+GekfX&#10;hzDw2jt51RKI18KHO4FEZKI8LWe4pUMb6CsOo8RZA/jr0P/oT/wiK2c9LUbF/c+1QMWZ+WGJead0&#10;o3GTkjI7/laSgu8tz+8tdt1dAOFf0DPgZBKjfzB7USN0T7TDy1iVTMJKql1xGXCvXIRhYekVkGq5&#10;TG60PU6Ea7tyMiaPqEaSPGyfBLqRSYFIeAP7JRLzD4QafGOkheU6gG4T295wHfGmzUukGV+JuNrv&#10;9eT19pYtfgMAAP//AwBQSwMEFAAGAAgAAAAhAHycarLdAAAACAEAAA8AAABkcnMvZG93bnJldi54&#10;bWxMj0FPg0AQhe8m/ofNmHizi9AURIamMTHxoIlW43kLI6DsLGG3QP+948ke572XN98rtovt1USj&#10;7xwj3K4iUMSVqztuED7eH28yUD4Yrk3vmBBO5GFbXl4UJq/dzG807UOjpIR9bhDaEIZca1+1ZI1f&#10;uYFYvC83WhPkHBtdj2aWctvrOIo22pqO5UNrBnpoqfrZHy2C+9bTpnn+3CVPJkteFv9q49OMeH21&#10;7O5BBVrCfxj+8AUdSmE6uCPXXvUI8V22liiCLBJ7nWYpqANCkoquy0KfDyh/AQAA//8DAFBLAQIt&#10;ABQABgAIAAAAIQDkmcPA+wAAAOEBAAATAAAAAAAAAAAAAAAAAAAAAABbQ29udGVudF9UeXBlc10u&#10;eG1sUEsBAi0AFAAGAAgAAAAhACOyauHXAAAAlAEAAAsAAAAAAAAAAAAAAAAALAEAAF9yZWxzLy5y&#10;ZWxzUEsBAi0AFAAGAAgAAAAhAJeWxtFjAgAAEwUAAA4AAAAAAAAAAAAAAAAALAIAAGRycy9lMm9E&#10;b2MueG1sUEsBAi0AFAAGAAgAAAAhAHycarLdAAAACAEAAA8AAAAAAAAAAAAAAAAAuwQAAGRycy9k&#10;b3ducmV2LnhtbFBLBQYAAAAABAAEAPMAAADFBQAAAAA=&#10;" fillcolor="white [3201]" strokecolor="#4472c4 [3204]" strokeweight="1pt">
-                <w10:wrap type="through"/>
-              </v:rect>
             </w:pict>
           </mc:Fallback>
         </mc:AlternateContent>
@@ -686,6 +844,7 @@
       <w:r>
         <w:rPr>
           <w:noProof/>
+          <w:lang w:eastAsia="nl-NL"/>
         </w:rPr>
         <mc:AlternateContent>
           <mc:Choice Requires="wps">
@@ -741,11 +900,9 @@
                                 <w:noProof/>
                               </w:rPr>
                             </w:pPr>
-                            <w:proofErr w:type="gramStart"/>
                             <w:r>
                               <w:t>catalogus</w:t>
                             </w:r>
-                            <w:proofErr w:type="gramEnd"/>
                           </w:p>
                         </w:txbxContent>
                       </wps:txbx>
@@ -935,6 +1092,7 @@
       <w:r>
         <w:rPr>
           <w:noProof/>
+          <w:lang w:eastAsia="nl-NL"/>
         </w:rPr>
         <mc:AlternateContent>
           <mc:Choice Requires="wps">

</xml_diff>